<commit_message>
Backup de la BD
</commit_message>
<xml_diff>
--- a/Manual de Instalación Frontend-Backend 30-3-25.docx
+++ b/Manual de Instalación Frontend-Backend 30-3-25.docx
@@ -5,7 +5,11 @@
     <w:sdt>
       <w:sdtPr>
         <w:rPr>
+          <w:rFonts w:eastAsiaTheme="minorHAnsi"/>
+          <w:kern w:val="2"/>
           <w:sz w:val="2"/>
+          <w:lang w:eastAsia="en-US"/>
+          <w14:ligatures w14:val="standardContextual"/>
         </w:rPr>
         <w:id w:val="-998348104"/>
         <w:docPartObj>
@@ -15,11 +19,7 @@
       </w:sdtPr>
       <w:sdtEndPr>
         <w:rPr>
-          <w:rFonts w:eastAsiaTheme="minorHAnsi"/>
-          <w:kern w:val="2"/>
           <w:sz w:val="22"/>
-          <w:lang w:eastAsia="en-US"/>
-          <w14:ligatures w14:val="standardContextual"/>
         </w:rPr>
       </w:sdtEndPr>
       <w:sdtContent>
@@ -137,7 +137,7 @@
                                         <w:sz w:val="64"/>
                                         <w:szCs w:val="64"/>
                                       </w:rPr>
-                                      <w:t>FRAMEWORKS REACT/FASTAPIS PARA PROYECTO INTERNO DE GESTIÓN</w:t>
+                                      <w:t>FRAMEWORKS REACT/FASTAPI PARA PROYECTO INTERNO DE GESTIÓN</w:t>
                                     </w:r>
                                   </w:p>
                                 </w:sdtContent>
@@ -261,7 +261,7 @@
                                   <w:sz w:val="64"/>
                                   <w:szCs w:val="64"/>
                                 </w:rPr>
-                                <w:t>FRAMEWORKS REACT/FASTAPIS PARA PROYECTO INTERNO DE GESTIÓN</w:t>
+                                <w:t>FRAMEWORKS REACT/FASTAPI PARA PROYECTO INTERNO DE GESTIÓN</w:t>
                               </w:r>
                             </w:p>
                           </w:sdtContent>
@@ -1350,13 +1350,8 @@
         <w:pStyle w:val="Ttulo3"/>
       </w:pPr>
       <w:r>
-        <w:t xml:space="preserve">Comandos para creación e instalación de proyecto y dependencias </w:t>
-      </w:r>
-      <w:proofErr w:type="spellStart"/>
-      <w:r>
-        <w:t>FrontEnd</w:t>
-      </w:r>
-      <w:proofErr w:type="spellEnd"/>
+        <w:t>Comandos para creación e instalación de proyecto y dependencias FrontEnd</w:t>
+      </w:r>
     </w:p>
     <w:p>
       <w:pPr>
@@ -1540,21 +1535,7 @@
         <w:rPr>
           <w:rFonts w:ascii="Verdana" w:hAnsi="Verdana"/>
         </w:rPr>
-        <w:t xml:space="preserve">Vamos a utilizar otro framework, el cual nos permitirá crear componentes React de forma </w:t>
-      </w:r>
-      <w:proofErr w:type="spellStart"/>
-      <w:r>
-        <w:rPr>
-          <w:rFonts w:ascii="Verdana" w:hAnsi="Verdana"/>
-        </w:rPr>
-        <w:t>mas</w:t>
-      </w:r>
-      <w:proofErr w:type="spellEnd"/>
-      <w:r>
-        <w:rPr>
-          <w:rFonts w:ascii="Verdana" w:hAnsi="Verdana"/>
-        </w:rPr>
-        <w:t xml:space="preserve"> rápida, el cual es BootStrap, a continuación, el procedimiento de instalación, importante tener la consola sobre directorio donde se encuentra el proyecto Vite.</w:t>
+        <w:t>Vamos a utilizar otro framework, el cual nos permitirá crear componentes React de forma mas rápida, el cual es BootStrap, a continuación, el procedimiento de instalación, importante tener la consola sobre directorio donde se encuentra el proyecto Vite.</w:t>
       </w:r>
     </w:p>
     <w:p>
@@ -1741,30 +1722,8 @@
         <w:rPr>
           <w:rFonts w:ascii="Verdana" w:hAnsi="Verdana"/>
         </w:rPr>
-        <w:t xml:space="preserve">Dependencia encargada de generar los </w:t>
-      </w:r>
-      <w:proofErr w:type="spellStart"/>
-      <w:r>
-        <w:rPr>
-          <w:rFonts w:ascii="Verdana" w:hAnsi="Verdana"/>
-        </w:rPr>
-        <w:t>pdfs</w:t>
-      </w:r>
-      <w:proofErr w:type="spellEnd"/>
-      <w:r>
-        <w:rPr>
-          <w:rFonts w:ascii="Verdana" w:hAnsi="Verdana"/>
-        </w:rPr>
-        <w:t xml:space="preserve"> de información que se reciba del </w:t>
-      </w:r>
-      <w:proofErr w:type="spellStart"/>
-      <w:r>
-        <w:rPr>
-          <w:rFonts w:ascii="Verdana" w:hAnsi="Verdana"/>
-        </w:rPr>
-        <w:t>backend</w:t>
-      </w:r>
-      <w:proofErr w:type="spellEnd"/>
+        <w:t>Dependencia encargada de generar los pdfs de información que se reciba del backend</w:t>
+      </w:r>
     </w:p>
     <w:p>
       <w:pPr>
@@ -1807,21 +1766,7 @@
         <w:rPr>
           <w:rFonts w:ascii="Verdana" w:hAnsi="Verdana"/>
         </w:rPr>
-        <w:t xml:space="preserve">Dependencia encargada de generar archivos </w:t>
-      </w:r>
-      <w:proofErr w:type="spellStart"/>
-      <w:r>
-        <w:rPr>
-          <w:rFonts w:ascii="Verdana" w:hAnsi="Verdana"/>
-        </w:rPr>
-        <w:t>xlxs</w:t>
-      </w:r>
-      <w:proofErr w:type="spellEnd"/>
-      <w:r>
-        <w:rPr>
-          <w:rFonts w:ascii="Verdana" w:hAnsi="Verdana"/>
-        </w:rPr>
-        <w:t xml:space="preserve"> (Excel) para los reportes por usuario</w:t>
+        <w:t>Dependencia encargada de generar archivos xlxs (Excel) para los reportes por usuario</w:t>
       </w:r>
     </w:p>
     <w:p>
@@ -1890,21 +1835,7 @@
           <w:rFonts w:ascii="Verdana" w:hAnsi="Verdana"/>
         </w:rPr>
         <w:lastRenderedPageBreak/>
-        <w:t xml:space="preserve">Herramienta de desarrollo React para ayudar a las depuraciones, propiedades, estado y </w:t>
-      </w:r>
-      <w:proofErr w:type="spellStart"/>
-      <w:r>
-        <w:rPr>
-          <w:rFonts w:ascii="Verdana" w:hAnsi="Verdana"/>
-        </w:rPr>
-        <w:t>opitimizar</w:t>
-      </w:r>
-      <w:proofErr w:type="spellEnd"/>
-      <w:r>
-        <w:rPr>
-          <w:rFonts w:ascii="Verdana" w:hAnsi="Verdana"/>
-        </w:rPr>
-        <w:t xml:space="preserve"> el rendimiento de código</w:t>
+        <w:t>Herramienta de desarrollo React para ayudar a las depuraciones, propiedades, estado y opitimizar el rendimiento de código</w:t>
       </w:r>
     </w:p>
     <w:p>
@@ -2019,21 +1950,7 @@
         <w:rPr>
           <w:rFonts w:ascii="Verdana" w:hAnsi="Verdana"/>
         </w:rPr>
-        <w:t xml:space="preserve">Una vez que tengamos instalado Python en nuestro ordenador, lo siguiente será agregar Python a las variables de </w:t>
-      </w:r>
-      <w:proofErr w:type="spellStart"/>
-      <w:r>
-        <w:rPr>
-          <w:rFonts w:ascii="Verdana" w:hAnsi="Verdana"/>
-        </w:rPr>
-        <w:t>entorono</w:t>
-      </w:r>
-      <w:proofErr w:type="spellEnd"/>
-      <w:r>
-        <w:rPr>
-          <w:rFonts w:ascii="Verdana" w:hAnsi="Verdana"/>
-        </w:rPr>
-        <w:t xml:space="preserve"> de nuestro sistema operativo, es lo hacemos de la siguiente forma.</w:t>
+        <w:t>Una vez que tengamos instalado Python en nuestro ordenador, lo siguiente será agregar Python a las variables de entorono de nuestro sistema operativo, es lo hacemos de la siguiente forma.</w:t>
       </w:r>
     </w:p>
     <w:p>
@@ -2063,6 +1980,9 @@
         <w:jc w:val="center"/>
       </w:pPr>
       <w:r>
+        <w:rPr>
+          <w:noProof/>
+        </w:rPr>
         <w:drawing>
           <wp:inline distT="0" distB="0" distL="0" distR="0" wp14:anchorId="61AA0F32" wp14:editId="57F49701">
             <wp:extent cx="3644264" cy="901270"/>
@@ -2108,24 +2028,14 @@
       <w:r>
         <w:t xml:space="preserve">Ilustración </w:t>
       </w:r>
-      <w:r>
-        <w:fldChar w:fldCharType="begin"/>
-      </w:r>
-      <w:r>
-        <w:instrText xml:space="preserve"> SEQ Ilustración \* ARABIC </w:instrText>
-      </w:r>
-      <w:r>
-        <w:fldChar w:fldCharType="separate"/>
-      </w:r>
-      <w:r>
-        <w:rPr>
-          <w:noProof/>
-        </w:rPr>
-        <w:t>1</w:t>
-      </w:r>
-      <w:r>
-        <w:fldChar w:fldCharType="end"/>
-      </w:r>
+      <w:fldSimple w:instr=" SEQ Ilustración \* ARABIC ">
+        <w:r>
+          <w:rPr>
+            <w:noProof/>
+          </w:rPr>
+          <w:t>1</w:t>
+        </w:r>
+      </w:fldSimple>
       <w:r>
         <w:t xml:space="preserve"> Aplicación de Windows para modificar variables de entorno</w:t>
       </w:r>
@@ -2146,80 +2056,45 @@
         </w:rPr>
         <w:t>Cuando se haya abierto la ventana correspondiente, deberemos ver el apartado de “</w:t>
       </w:r>
-      <w:proofErr w:type="spellStart"/>
       <w:r>
         <w:rPr>
           <w:rFonts w:ascii="Verdana" w:hAnsi="Verdana"/>
           <w:b/>
           <w:bCs/>
         </w:rPr>
-        <w:t>Variaibles</w:t>
-      </w:r>
-      <w:proofErr w:type="spellEnd"/>
+        <w:t>Variaibles de usuario para &lt;Nombre del usuario de la sesión&gt;</w:t>
+      </w:r>
+      <w:r>
+        <w:rPr>
+          <w:rFonts w:ascii="Verdana" w:hAnsi="Verdana"/>
+        </w:rPr>
+        <w:t xml:space="preserve">”  y buscaremos la variable con el nombre de </w:t>
+      </w:r>
       <w:r>
         <w:rPr>
           <w:rFonts w:ascii="Verdana" w:hAnsi="Verdana"/>
           <w:b/>
           <w:bCs/>
         </w:rPr>
-        <w:t xml:space="preserve"> de usuario para &lt;Nombre del usuario de la sesión</w:t>
-      </w:r>
-      <w:proofErr w:type="gramStart"/>
-      <w:r>
-        <w:rPr>
-          <w:rFonts w:ascii="Verdana" w:hAnsi="Verdana"/>
+        <w:t xml:space="preserve">Path </w:t>
+      </w:r>
+      <w:r>
+        <w:rPr>
+          <w:rFonts w:ascii="Verdana" w:hAnsi="Verdana"/>
+        </w:rPr>
+        <w:t>y daremos clic al botón de editar</w:t>
+      </w:r>
+    </w:p>
+    <w:p>
+      <w:pPr>
+        <w:spacing w:after="0" w:line="240" w:lineRule="auto"/>
+        <w:jc w:val="center"/>
+      </w:pPr>
+      <w:r>
+        <w:rPr>
           <w:b/>
           <w:bCs/>
-        </w:rPr>
-        <w:t>&gt;</w:t>
-      </w:r>
-      <w:r>
-        <w:rPr>
-          <w:rFonts w:ascii="Verdana" w:hAnsi="Verdana"/>
-        </w:rPr>
-        <w:t>”  y</w:t>
-      </w:r>
-      <w:proofErr w:type="gramEnd"/>
-      <w:r>
-        <w:rPr>
-          <w:rFonts w:ascii="Verdana" w:hAnsi="Verdana"/>
-        </w:rPr>
-        <w:t xml:space="preserve"> buscaremos la variable con el nombre de </w:t>
-      </w:r>
-      <w:proofErr w:type="spellStart"/>
-      <w:r>
-        <w:rPr>
-          <w:rFonts w:ascii="Verdana" w:hAnsi="Verdana"/>
-          <w:b/>
-          <w:bCs/>
-        </w:rPr>
-        <w:t>Path</w:t>
-      </w:r>
-      <w:proofErr w:type="spellEnd"/>
-      <w:r>
-        <w:rPr>
-          <w:rFonts w:ascii="Verdana" w:hAnsi="Verdana"/>
-          <w:b/>
-          <w:bCs/>
-        </w:rPr>
-        <w:t xml:space="preserve"> </w:t>
-      </w:r>
-      <w:r>
-        <w:rPr>
-          <w:rFonts w:ascii="Verdana" w:hAnsi="Verdana"/>
-        </w:rPr>
-        <w:t>y daremos clic al botón de editar</w:t>
-      </w:r>
-    </w:p>
-    <w:p>
-      <w:pPr>
-        <w:spacing w:after="0" w:line="240" w:lineRule="auto"/>
-        <w:jc w:val="center"/>
-      </w:pPr>
-      <w:r>
-        <w:rPr>
-          <w:b/>
-          <w:bCs/>
+          <w:noProof/>
         </w:rPr>
         <w:drawing>
           <wp:inline distT="0" distB="0" distL="0" distR="0" wp14:anchorId="2289DE61" wp14:editId="5E5359BA">
@@ -2270,24 +2145,14 @@
       <w:r>
         <w:t xml:space="preserve">Ilustración </w:t>
       </w:r>
-      <w:r>
-        <w:fldChar w:fldCharType="begin"/>
-      </w:r>
-      <w:r>
-        <w:instrText xml:space="preserve"> SEQ Ilustración \* ARABIC </w:instrText>
-      </w:r>
-      <w:r>
-        <w:fldChar w:fldCharType="separate"/>
-      </w:r>
-      <w:r>
-        <w:rPr>
-          <w:noProof/>
-        </w:rPr>
-        <w:t>2</w:t>
-      </w:r>
-      <w:r>
-        <w:fldChar w:fldCharType="end"/>
-      </w:r>
+      <w:fldSimple w:instr=" SEQ Ilustración \* ARABIC ">
+        <w:r>
+          <w:rPr>
+            <w:noProof/>
+          </w:rPr>
+          <w:t>2</w:t>
+        </w:r>
+      </w:fldSimple>
       <w:r>
         <w:t xml:space="preserve"> Referencia a variable de entorno a modificar</w:t>
       </w:r>
@@ -2383,6 +2248,9 @@
         <w:jc w:val="center"/>
       </w:pPr>
       <w:r>
+        <w:rPr>
+          <w:noProof/>
+        </w:rPr>
         <w:drawing>
           <wp:inline distT="0" distB="0" distL="0" distR="0" wp14:anchorId="60A99C5F" wp14:editId="7E384A7D">
             <wp:extent cx="3973830" cy="4343426"/>
@@ -2428,24 +2296,14 @@
       <w:r>
         <w:t xml:space="preserve">Ilustración </w:t>
       </w:r>
-      <w:r>
-        <w:fldChar w:fldCharType="begin"/>
-      </w:r>
-      <w:r>
-        <w:instrText xml:space="preserve"> SEQ Ilustración \* ARABIC </w:instrText>
-      </w:r>
-      <w:r>
-        <w:fldChar w:fldCharType="separate"/>
-      </w:r>
-      <w:r>
-        <w:rPr>
-          <w:noProof/>
-        </w:rPr>
-        <w:t>3</w:t>
-      </w:r>
-      <w:r>
-        <w:fldChar w:fldCharType="end"/>
-      </w:r>
+      <w:fldSimple w:instr=" SEQ Ilustración \* ARABIC ">
+        <w:r>
+          <w:rPr>
+            <w:noProof/>
+          </w:rPr>
+          <w:t>3</w:t>
+        </w:r>
+      </w:fldSimple>
       <w:r>
         <w:t xml:space="preserve"> Lista de variables de entorno del sistema</w:t>
       </w:r>
@@ -2469,13 +2327,8 @@
         <w:pStyle w:val="Ttulo3"/>
       </w:pPr>
       <w:r>
-        <w:t xml:space="preserve">Comandos para creación e instalación de proyecto y dependencias </w:t>
-      </w:r>
-      <w:proofErr w:type="spellStart"/>
-      <w:r>
-        <w:t>BackEnd</w:t>
-      </w:r>
-      <w:proofErr w:type="spellEnd"/>
+        <w:t>Comandos para creación e instalación de proyecto y dependencias BackEnd</w:t>
+      </w:r>
     </w:p>
     <w:p>
       <w:pPr>
@@ -2494,21 +2347,7 @@
         <w:rPr>
           <w:rFonts w:ascii="Verdana" w:hAnsi="Verdana"/>
         </w:rPr>
-        <w:t xml:space="preserve">Hacemos la instalación del servidor </w:t>
-      </w:r>
-      <w:proofErr w:type="spellStart"/>
-      <w:r>
-        <w:rPr>
-          <w:rFonts w:ascii="Verdana" w:hAnsi="Verdana"/>
-        </w:rPr>
-        <w:t>backend</w:t>
-      </w:r>
-      <w:proofErr w:type="spellEnd"/>
-      <w:r>
-        <w:rPr>
-          <w:rFonts w:ascii="Verdana" w:hAnsi="Verdana"/>
-        </w:rPr>
-        <w:t xml:space="preserve"> FASTAPI con Uvicorn</w:t>
+        <w:t>Hacemos la instalación del servidor backend FASTAPI con Uvicorn</w:t>
       </w:r>
     </w:p>
     <w:p>
@@ -2582,21 +2421,7 @@
         <w:rPr>
           <w:rFonts w:ascii="Verdana" w:hAnsi="Verdana"/>
         </w:rPr>
-        <w:t xml:space="preserve"> Instalamos los </w:t>
-      </w:r>
-      <w:proofErr w:type="spellStart"/>
-      <w:r>
-        <w:rPr>
-          <w:rFonts w:ascii="Verdana" w:hAnsi="Verdana"/>
-        </w:rPr>
-        <w:t>frameworks</w:t>
-      </w:r>
-      <w:proofErr w:type="spellEnd"/>
-      <w:r>
-        <w:rPr>
-          <w:rFonts w:ascii="Verdana" w:hAnsi="Verdana"/>
-        </w:rPr>
-        <w:t xml:space="preserve"> que permitirán hacer consultas SQL a la base de datos y el adaptador de base de datos con PostgreSQL</w:t>
+        <w:t xml:space="preserve"> Instalamos los frameworks que permitirán hacer consultas SQL a la base de datos y el adaptador de base de datos con PostgreSQL</w:t>
       </w:r>
     </w:p>
     <w:p>
@@ -2725,13 +2550,8 @@
         <w:pStyle w:val="Ttulo2"/>
       </w:pPr>
       <w:r>
-        <w:t>Comandos para lanzar ambos clientes (En el directorio src</w:t>
-      </w:r>
-      <w:proofErr w:type="gramStart"/>
-      <w:r>
-        <w:t>/ )</w:t>
-      </w:r>
-      <w:proofErr w:type="gramEnd"/>
+        <w:t>Comandos para lanzar ambos clientes (En el directorio src/ )</w:t>
+      </w:r>
     </w:p>
     <w:p>
       <w:pPr>
@@ -2814,7 +2634,6 @@
         </w:rPr>
         <w:t xml:space="preserve">uvicorn </w:t>
       </w:r>
-      <w:proofErr w:type="spellStart"/>
       <w:r>
         <w:rPr>
           <w:rFonts w:ascii="Verdana" w:hAnsi="Verdana"/>
@@ -2829,26 +2648,7 @@
           <w:i/>
           <w:iCs/>
         </w:rPr>
-        <w:t>main:</w:t>
-      </w:r>
-      <w:proofErr w:type="gramStart"/>
-      <w:r>
-        <w:rPr>
-          <w:rFonts w:ascii="Verdana" w:hAnsi="Verdana"/>
-          <w:i/>
-          <w:iCs/>
-        </w:rPr>
-        <w:t>app</w:t>
-      </w:r>
-      <w:proofErr w:type="spellEnd"/>
-      <w:proofErr w:type="gramEnd"/>
-      <w:r>
-        <w:rPr>
-          <w:rFonts w:ascii="Verdana" w:hAnsi="Verdana"/>
-          <w:i/>
-          <w:iCs/>
-        </w:rPr>
-        <w:t xml:space="preserve"> --reload</w:t>
+        <w:t>main:app --reload</w:t>
       </w:r>
     </w:p>
     <w:p>
@@ -2907,21 +2707,7 @@
         <w:rPr>
           <w:rFonts w:ascii="Verdana" w:hAnsi="Verdana"/>
         </w:rPr>
-        <w:t>uvicorn Controlador.main:</w:t>
-      </w:r>
-      <w:proofErr w:type="gramStart"/>
-      <w:r>
-        <w:rPr>
-          <w:rFonts w:ascii="Verdana" w:hAnsi="Verdana"/>
-        </w:rPr>
-        <w:t>app</w:t>
-      </w:r>
-      <w:proofErr w:type="gramEnd"/>
-      <w:r>
-        <w:rPr>
-          <w:rFonts w:ascii="Verdana" w:hAnsi="Verdana"/>
-        </w:rPr>
-        <w:t xml:space="preserve"> </w:t>
+        <w:t xml:space="preserve">uvicorn Controlador.main:app </w:t>
       </w:r>
       <w:r>
         <w:rPr>
@@ -2959,23 +2745,7 @@
       </w:pPr>
       <w:r>
         <w:lastRenderedPageBreak/>
-        <w:t>Controlador de versiones (</w:t>
-      </w:r>
-      <w:proofErr w:type="spellStart"/>
-      <w:r>
-        <w:t>Github</w:t>
-      </w:r>
-      <w:proofErr w:type="spellEnd"/>
-      <w:r>
-        <w:t xml:space="preserve"> &amp; </w:t>
-      </w:r>
-      <w:proofErr w:type="spellStart"/>
-      <w:r>
-        <w:t>GithubDesktop</w:t>
-      </w:r>
-      <w:proofErr w:type="spellEnd"/>
-      <w:r>
-        <w:t>)</w:t>
+        <w:t>Controlador de versiones (Github &amp; GithubDesktop)</w:t>
       </w:r>
     </w:p>
     <w:p>
@@ -2986,42 +2756,12 @@
           <w:rFonts w:ascii="Verdana" w:hAnsi="Verdana"/>
         </w:rPr>
       </w:pPr>
-      <w:proofErr w:type="spellStart"/>
-      <w:r>
-        <w:rPr>
-          <w:rFonts w:ascii="Verdana" w:hAnsi="Verdana"/>
-        </w:rPr>
-        <w:t>GithubDesktop</w:t>
-      </w:r>
-      <w:proofErr w:type="spellEnd"/>
-      <w:r>
-        <w:rPr>
-          <w:rFonts w:ascii="Verdana" w:hAnsi="Verdana"/>
-        </w:rPr>
-        <w:t xml:space="preserve"> será la GUI con la que podremos interactuar con el controlador de versiones </w:t>
-      </w:r>
-      <w:proofErr w:type="spellStart"/>
-      <w:r>
-        <w:rPr>
-          <w:rFonts w:ascii="Verdana" w:hAnsi="Verdana"/>
-        </w:rPr>
-        <w:t>Github</w:t>
-      </w:r>
-      <w:proofErr w:type="spellEnd"/>
-      <w:r>
-        <w:rPr>
-          <w:rFonts w:ascii="Verdana" w:hAnsi="Verdana"/>
-        </w:rPr>
-        <w:t xml:space="preserve">, esta herramienta la podemos descargar desde el siguiente </w:t>
-      </w:r>
-      <w:proofErr w:type="gramStart"/>
-      <w:r>
-        <w:rPr>
-          <w:rFonts w:ascii="Verdana" w:hAnsi="Verdana"/>
-        </w:rPr>
-        <w:t>link</w:t>
-      </w:r>
-      <w:proofErr w:type="gramEnd"/>
+      <w:r>
+        <w:rPr>
+          <w:rFonts w:ascii="Verdana" w:hAnsi="Verdana"/>
+        </w:rPr>
+        <w:t>GithubDesktop será la GUI con la que podremos interactuar con el controlador de versiones Github, esta herramienta la podemos descargar desde el siguiente link</w:t>
+      </w:r>
     </w:p>
     <w:p>
       <w:pPr>
@@ -3068,30 +2808,8 @@
         <w:rPr>
           <w:rFonts w:ascii="Verdana" w:hAnsi="Verdana"/>
         </w:rPr>
-        <w:t xml:space="preserve">En caso de querer usar la propia consola de </w:t>
-      </w:r>
-      <w:proofErr w:type="spellStart"/>
-      <w:r>
-        <w:rPr>
-          <w:rFonts w:ascii="Verdana" w:hAnsi="Verdana"/>
-        </w:rPr>
-        <w:t>github</w:t>
-      </w:r>
-      <w:proofErr w:type="spellEnd"/>
-      <w:r>
-        <w:rPr>
-          <w:rFonts w:ascii="Verdana" w:hAnsi="Verdana"/>
-        </w:rPr>
-        <w:t xml:space="preserve"> (Git) podemos hacer uso también de ella, aquí se muestran unos comandos </w:t>
-      </w:r>
-      <w:proofErr w:type="spellStart"/>
-      <w:r>
-        <w:rPr>
-          <w:rFonts w:ascii="Verdana" w:hAnsi="Verdana"/>
-        </w:rPr>
-        <w:t>basicos</w:t>
-      </w:r>
-      <w:proofErr w:type="spellEnd"/>
+        <w:t>En caso de querer usar la propia consola de github (Git) podemos hacer uso también de ella, aquí se muestran unos comandos basicos</w:t>
+      </w:r>
     </w:p>
     <w:p>
       <w:pPr>
@@ -3130,16 +2848,8 @@
         <w:rPr>
           <w:rFonts w:ascii="Verdana" w:hAnsi="Verdana"/>
         </w:rPr>
-        <w:t xml:space="preserve">git </w:t>
-      </w:r>
-      <w:proofErr w:type="gramStart"/>
-      <w:r>
-        <w:rPr>
-          <w:rFonts w:ascii="Verdana" w:hAnsi="Verdana"/>
-        </w:rPr>
-        <w:t>status</w:t>
-      </w:r>
-      <w:proofErr w:type="gramEnd"/>
+        <w:t>git status</w:t>
+      </w:r>
     </w:p>
     <w:p>
       <w:pPr>
@@ -3258,21 +2968,7 @@
         <w:rPr>
           <w:rFonts w:ascii="Verdana" w:hAnsi="Verdana"/>
         </w:rPr>
-        <w:t xml:space="preserve">git pull origin main --rebase </w:t>
-      </w:r>
-      <w:proofErr w:type="gramStart"/>
-      <w:r>
-        <w:rPr>
-          <w:rFonts w:ascii="Verdana" w:hAnsi="Verdana"/>
-        </w:rPr>
-        <w:t>( Te</w:t>
-      </w:r>
-      <w:proofErr w:type="gramEnd"/>
-      <w:r>
-        <w:rPr>
-          <w:rFonts w:ascii="Verdana" w:hAnsi="Verdana"/>
-        </w:rPr>
-        <w:t xml:space="preserve"> va a permitir hacer pull del repositorio)</w:t>
+        <w:t>git pull origin main --rebase ( Te va a permitir hacer pull del repositorio)</w:t>
       </w:r>
     </w:p>
     <w:p>
@@ -3312,16 +3008,8 @@
         <w:rPr>
           <w:rFonts w:ascii="Verdana" w:hAnsi="Verdana"/>
         </w:rPr>
-        <w:t xml:space="preserve">git </w:t>
-      </w:r>
-      <w:proofErr w:type="gramStart"/>
-      <w:r>
-        <w:rPr>
-          <w:rFonts w:ascii="Verdana" w:hAnsi="Verdana"/>
-        </w:rPr>
-        <w:t>add .</w:t>
-      </w:r>
-      <w:proofErr w:type="gramEnd"/>
+        <w:t>git add .</w:t>
+      </w:r>
     </w:p>
     <w:p>
       <w:pPr>
@@ -4546,6 +4234,7 @@
   <w:style w:type="character" w:default="1" w:styleId="Fuentedeprrafopredeter">
     <w:name w:val="Default Paragraph Font"/>
     <w:uiPriority w:val="1"/>
+    <w:semiHidden/>
     <w:unhideWhenUsed/>
   </w:style>
   <w:style w:type="table" w:default="1" w:styleId="Tablanormal">

</xml_diff>